<commit_message>
Update TESTING - JUAN TORRES.docx
Modification of the testing part. Obstacles added
</commit_message>
<xml_diff>
--- a/Docs/Testing_plan/TESTING - JUAN TORRES.docx
+++ b/Docs/Testing_plan/TESTING - JUAN TORRES.docx
@@ -1732,8 +1732,11 @@
       </w:r>
     </w:p>
     <w:p/>
-    <w:p/>
-    <w:p/>
+    <w:p>
+      <w:r>
+        <w:t>------------------------------------------------------------------------------------------------------------------------------</w:t>
+      </w:r>
+    </w:p>
     <w:p/>
     <w:p>
       <w:r>
@@ -3135,28 +3138,28 @@
       </w:pPr>
       <w:proofErr w:type="spellStart"/>
       <w:r>
+        <w:t>Expected</w:t>
+      </w:r>
+      <w:proofErr w:type="spellEnd"/>
+      <w:r>
+        <w:t xml:space="preserve"> </w:t>
+      </w:r>
+      <w:proofErr w:type="spellStart"/>
+      <w:r>
+        <w:t>outcome</w:t>
+      </w:r>
+      <w:proofErr w:type="spellEnd"/>
+      <w:r>
+        <w:t>:</w:t>
+      </w:r>
+    </w:p>
+    <w:p>
+      <w:pPr>
+        <w:ind w:left="708"/>
+      </w:pPr>
+      <w:proofErr w:type="spellStart"/>
+      <w:r>
         <w:lastRenderedPageBreak/>
-        <w:t>Expected</w:t>
-      </w:r>
-      <w:proofErr w:type="spellEnd"/>
-      <w:r>
-        <w:t xml:space="preserve"> </w:t>
-      </w:r>
-      <w:proofErr w:type="spellStart"/>
-      <w:r>
-        <w:t>outcome</w:t>
-      </w:r>
-      <w:proofErr w:type="spellEnd"/>
-      <w:r>
-        <w:t>:</w:t>
-      </w:r>
-    </w:p>
-    <w:p>
-      <w:pPr>
-        <w:ind w:left="708"/>
-      </w:pPr>
-      <w:proofErr w:type="spellStart"/>
-      <w:r>
         <w:t>Health</w:t>
       </w:r>
       <w:proofErr w:type="spellEnd"/>
@@ -3564,6 +3567,2406 @@
       </w:r>
     </w:p>
     <w:p/>
+    <w:p>
+      <w:r>
+        <w:t>------------------------------------------------------------------------------------------------------------------------------</w:t>
+      </w:r>
+    </w:p>
+    <w:p/>
+    <w:p>
+      <w:r>
+        <w:rPr>
+          <w:b/>
+          <w:bCs/>
+        </w:rPr>
+        <w:t>Test case ID:</w:t>
+      </w:r>
+    </w:p>
+    <w:p>
+      <w:proofErr w:type="spellStart"/>
+      <w:r>
+        <w:t>Obstacles</w:t>
+      </w:r>
+      <w:proofErr w:type="spellEnd"/>
+    </w:p>
+    <w:p>
+      <w:proofErr w:type="spellStart"/>
+      <w:r>
+        <w:rPr>
+          <w:b/>
+          <w:bCs/>
+        </w:rPr>
+        <w:t>Purpose</w:t>
+      </w:r>
+      <w:proofErr w:type="spellEnd"/>
+      <w:r>
+        <w:rPr>
+          <w:b/>
+          <w:bCs/>
+        </w:rPr>
+        <w:t>:</w:t>
+      </w:r>
+    </w:p>
+    <w:p>
+      <w:proofErr w:type="spellStart"/>
+      <w:r>
+        <w:t>Verify</w:t>
+      </w:r>
+      <w:proofErr w:type="spellEnd"/>
+      <w:r>
+        <w:t xml:space="preserve"> </w:t>
+      </w:r>
+      <w:proofErr w:type="spellStart"/>
+      <w:r>
+        <w:t>that</w:t>
+      </w:r>
+      <w:proofErr w:type="spellEnd"/>
+      <w:r>
+        <w:t xml:space="preserve"> </w:t>
+      </w:r>
+      <w:proofErr w:type="spellStart"/>
+      <w:r>
+        <w:t>randomly</w:t>
+      </w:r>
+      <w:proofErr w:type="spellEnd"/>
+      <w:r>
+        <w:t xml:space="preserve"> </w:t>
+      </w:r>
+      <w:proofErr w:type="spellStart"/>
+      <w:r>
+        <w:t>spawned</w:t>
+      </w:r>
+      <w:proofErr w:type="spellEnd"/>
+      <w:r>
+        <w:t xml:space="preserve"> </w:t>
+      </w:r>
+      <w:proofErr w:type="spellStart"/>
+      <w:r>
+        <w:t>along</w:t>
+      </w:r>
+      <w:proofErr w:type="spellEnd"/>
+      <w:r>
+        <w:t xml:space="preserve"> </w:t>
+      </w:r>
+      <w:proofErr w:type="spellStart"/>
+      <w:r>
+        <w:t>the</w:t>
+      </w:r>
+      <w:proofErr w:type="spellEnd"/>
+      <w:r>
+        <w:t xml:space="preserve"> </w:t>
+      </w:r>
+      <w:proofErr w:type="spellStart"/>
+      <w:r>
+        <w:t>lane</w:t>
+      </w:r>
+      <w:proofErr w:type="spellEnd"/>
+      <w:r>
+        <w:t xml:space="preserve"> </w:t>
+      </w:r>
+      <w:proofErr w:type="spellStart"/>
+      <w:r>
+        <w:t>obstacles</w:t>
+      </w:r>
+      <w:proofErr w:type="spellEnd"/>
+      <w:r>
+        <w:t xml:space="preserve"> </w:t>
+      </w:r>
+      <w:proofErr w:type="spellStart"/>
+      <w:r>
+        <w:t>work</w:t>
+      </w:r>
+      <w:proofErr w:type="spellEnd"/>
+      <w:r>
+        <w:t xml:space="preserve"> </w:t>
+      </w:r>
+      <w:proofErr w:type="spellStart"/>
+      <w:r>
+        <w:t>correctly</w:t>
+      </w:r>
+      <w:proofErr w:type="spellEnd"/>
+      <w:r>
+        <w:t xml:space="preserve">, </w:t>
+      </w:r>
+      <w:proofErr w:type="spellStart"/>
+      <w:r>
+        <w:t>attributing</w:t>
+      </w:r>
+      <w:proofErr w:type="spellEnd"/>
+      <w:r>
+        <w:t xml:space="preserve"> </w:t>
+      </w:r>
+      <w:proofErr w:type="spellStart"/>
+      <w:r>
+        <w:t>slowing</w:t>
+      </w:r>
+      <w:proofErr w:type="spellEnd"/>
+      <w:r>
+        <w:t xml:space="preserve"> </w:t>
+      </w:r>
+      <w:proofErr w:type="spellStart"/>
+      <w:r>
+        <w:t>properties</w:t>
+      </w:r>
+      <w:proofErr w:type="spellEnd"/>
+      <w:r>
+        <w:t xml:space="preserve"> and severe </w:t>
+      </w:r>
+      <w:proofErr w:type="spellStart"/>
+      <w:r>
+        <w:t>damage</w:t>
+      </w:r>
+      <w:proofErr w:type="spellEnd"/>
+      <w:r>
+        <w:t xml:space="preserve"> </w:t>
+      </w:r>
+      <w:proofErr w:type="spellStart"/>
+      <w:r>
+        <w:t>to</w:t>
+      </w:r>
+      <w:proofErr w:type="spellEnd"/>
+      <w:r>
+        <w:t xml:space="preserve"> </w:t>
+      </w:r>
+      <w:proofErr w:type="spellStart"/>
+      <w:r>
+        <w:t>the</w:t>
+      </w:r>
+      <w:proofErr w:type="spellEnd"/>
+      <w:r>
+        <w:t xml:space="preserve"> </w:t>
+      </w:r>
+      <w:proofErr w:type="spellStart"/>
+      <w:r>
+        <w:t>boat</w:t>
+      </w:r>
+      <w:proofErr w:type="spellEnd"/>
+      <w:r>
+        <w:t xml:space="preserve"> </w:t>
+      </w:r>
+      <w:proofErr w:type="spellStart"/>
+      <w:r>
+        <w:t>hull</w:t>
+      </w:r>
+      <w:proofErr w:type="spellEnd"/>
+      <w:r>
+        <w:t>.</w:t>
+      </w:r>
+    </w:p>
+    <w:p>
+      <w:proofErr w:type="spellStart"/>
+      <w:r>
+        <w:t>This</w:t>
+      </w:r>
+      <w:proofErr w:type="spellEnd"/>
+      <w:r>
+        <w:t xml:space="preserve"> test cases </w:t>
+      </w:r>
+      <w:proofErr w:type="spellStart"/>
+      <w:r>
+        <w:t>involves</w:t>
+      </w:r>
+      <w:proofErr w:type="spellEnd"/>
+      <w:r>
+        <w:t xml:space="preserve"> FR011 (</w:t>
+      </w:r>
+      <w:proofErr w:type="spellStart"/>
+      <w:r>
+        <w:t>Health</w:t>
+      </w:r>
+      <w:proofErr w:type="spellEnd"/>
+      <w:r>
+        <w:t>-bar), FR020 (</w:t>
+      </w:r>
+      <w:proofErr w:type="spellStart"/>
+      <w:r>
+        <w:t>Lanes</w:t>
+      </w:r>
+      <w:proofErr w:type="spellEnd"/>
+      <w:r>
+        <w:t>), FR001 (Player) and FR009 (</w:t>
+      </w:r>
+      <w:proofErr w:type="spellStart"/>
+      <w:r>
+        <w:t>Legs</w:t>
+      </w:r>
+      <w:proofErr w:type="spellEnd"/>
+      <w:r>
+        <w:t>).</w:t>
+      </w:r>
+    </w:p>
+    <w:p>
+      <w:r>
+        <w:rPr>
+          <w:b/>
+          <w:bCs/>
+        </w:rPr>
+        <w:t xml:space="preserve">Test case </w:t>
+      </w:r>
+      <w:proofErr w:type="spellStart"/>
+      <w:r>
+        <w:rPr>
+          <w:b/>
+          <w:bCs/>
+        </w:rPr>
+        <w:t>description</w:t>
+      </w:r>
+      <w:proofErr w:type="spellEnd"/>
+    </w:p>
+    <w:p>
+      <w:proofErr w:type="spellStart"/>
+      <w:r>
+        <w:t>This</w:t>
+      </w:r>
+      <w:proofErr w:type="spellEnd"/>
+      <w:r>
+        <w:t xml:space="preserve"> test case </w:t>
+      </w:r>
+      <w:proofErr w:type="spellStart"/>
+      <w:r>
+        <w:t>evaluates</w:t>
+      </w:r>
+      <w:proofErr w:type="spellEnd"/>
+      <w:r>
+        <w:t xml:space="preserve"> </w:t>
+      </w:r>
+      <w:proofErr w:type="spellStart"/>
+      <w:r>
+        <w:t>the</w:t>
+      </w:r>
+      <w:proofErr w:type="spellEnd"/>
+      <w:r>
+        <w:t xml:space="preserve"> </w:t>
+      </w:r>
+      <w:proofErr w:type="spellStart"/>
+      <w:r>
+        <w:t>functionality</w:t>
+      </w:r>
+      <w:proofErr w:type="spellEnd"/>
+      <w:r>
+        <w:t xml:space="preserve"> </w:t>
+      </w:r>
+      <w:proofErr w:type="spellStart"/>
+      <w:r>
+        <w:t>of</w:t>
+      </w:r>
+      <w:proofErr w:type="spellEnd"/>
+      <w:r>
+        <w:t xml:space="preserve"> </w:t>
+      </w:r>
+      <w:proofErr w:type="spellStart"/>
+      <w:r>
+        <w:t>obstacles</w:t>
+      </w:r>
+      <w:proofErr w:type="spellEnd"/>
+      <w:r>
+        <w:t xml:space="preserve"> </w:t>
+      </w:r>
+      <w:proofErr w:type="spellStart"/>
+      <w:r>
+        <w:t>such</w:t>
+      </w:r>
+      <w:proofErr w:type="spellEnd"/>
+      <w:r>
+        <w:t xml:space="preserve"> as </w:t>
+      </w:r>
+      <w:proofErr w:type="spellStart"/>
+      <w:r>
+        <w:t>ducks</w:t>
+      </w:r>
+      <w:proofErr w:type="spellEnd"/>
+      <w:r>
+        <w:t xml:space="preserve">, logs and </w:t>
+      </w:r>
+      <w:proofErr w:type="spellStart"/>
+      <w:r>
+        <w:t>stones</w:t>
+      </w:r>
+      <w:proofErr w:type="spellEnd"/>
+      <w:r>
+        <w:t xml:space="preserve"> </w:t>
+      </w:r>
+      <w:proofErr w:type="spellStart"/>
+      <w:r>
+        <w:t>within</w:t>
+      </w:r>
+      <w:proofErr w:type="spellEnd"/>
+      <w:r>
+        <w:t xml:space="preserve"> </w:t>
+      </w:r>
+      <w:proofErr w:type="spellStart"/>
+      <w:r>
+        <w:t>the</w:t>
+      </w:r>
+      <w:proofErr w:type="spellEnd"/>
+      <w:r>
+        <w:t xml:space="preserve"> </w:t>
+      </w:r>
+      <w:proofErr w:type="spellStart"/>
+      <w:r>
+        <w:t>game</w:t>
+      </w:r>
+      <w:proofErr w:type="spellEnd"/>
+      <w:r>
+        <w:t xml:space="preserve"> </w:t>
+      </w:r>
+      <w:proofErr w:type="gramStart"/>
+      <w:r>
+        <w:t>interface</w:t>
+      </w:r>
+      <w:proofErr w:type="gramEnd"/>
+      <w:r>
+        <w:t xml:space="preserve">. </w:t>
+      </w:r>
+      <w:proofErr w:type="spellStart"/>
+      <w:r>
+        <w:t>It</w:t>
+      </w:r>
+      <w:proofErr w:type="spellEnd"/>
+      <w:r>
+        <w:t xml:space="preserve"> </w:t>
+      </w:r>
+      <w:proofErr w:type="spellStart"/>
+      <w:r>
+        <w:t>aims</w:t>
+      </w:r>
+      <w:proofErr w:type="spellEnd"/>
+      <w:r>
+        <w:t xml:space="preserve"> </w:t>
+      </w:r>
+      <w:proofErr w:type="spellStart"/>
+      <w:r>
+        <w:t>to</w:t>
+      </w:r>
+      <w:proofErr w:type="spellEnd"/>
+      <w:r>
+        <w:t xml:space="preserve"> </w:t>
+      </w:r>
+      <w:proofErr w:type="spellStart"/>
+      <w:r>
+        <w:t>ensure</w:t>
+      </w:r>
+      <w:proofErr w:type="spellEnd"/>
+      <w:r>
+        <w:t xml:space="preserve"> </w:t>
+      </w:r>
+      <w:proofErr w:type="spellStart"/>
+      <w:r>
+        <w:t>the</w:t>
+      </w:r>
+      <w:proofErr w:type="spellEnd"/>
+      <w:r>
+        <w:t xml:space="preserve"> </w:t>
+      </w:r>
+      <w:proofErr w:type="spellStart"/>
+      <w:r>
+        <w:t>player</w:t>
+      </w:r>
+      <w:proofErr w:type="spellEnd"/>
+      <w:r>
+        <w:t xml:space="preserve"> </w:t>
+      </w:r>
+      <w:proofErr w:type="spellStart"/>
+      <w:r>
+        <w:t>sees</w:t>
+      </w:r>
+      <w:proofErr w:type="spellEnd"/>
+      <w:r>
+        <w:t xml:space="preserve"> </w:t>
+      </w:r>
+      <w:proofErr w:type="spellStart"/>
+      <w:r>
+        <w:t>his</w:t>
+      </w:r>
+      <w:proofErr w:type="spellEnd"/>
+      <w:r>
+        <w:t xml:space="preserve"> </w:t>
+      </w:r>
+      <w:proofErr w:type="spellStart"/>
+      <w:r>
+        <w:t>navigation</w:t>
+      </w:r>
+      <w:proofErr w:type="spellEnd"/>
+      <w:r>
+        <w:t xml:space="preserve"> </w:t>
+      </w:r>
+      <w:proofErr w:type="spellStart"/>
+      <w:r>
+        <w:t>along</w:t>
+      </w:r>
+      <w:proofErr w:type="spellEnd"/>
+      <w:r>
+        <w:t xml:space="preserve"> </w:t>
+      </w:r>
+      <w:proofErr w:type="spellStart"/>
+      <w:r>
+        <w:t>the</w:t>
+      </w:r>
+      <w:proofErr w:type="spellEnd"/>
+      <w:r>
+        <w:t xml:space="preserve"> </w:t>
+      </w:r>
+      <w:proofErr w:type="spellStart"/>
+      <w:r>
+        <w:t>river</w:t>
+      </w:r>
+      <w:proofErr w:type="spellEnd"/>
+      <w:r>
+        <w:t xml:space="preserve"> </w:t>
+      </w:r>
+      <w:proofErr w:type="spellStart"/>
+      <w:r>
+        <w:t>negatively</w:t>
+      </w:r>
+      <w:proofErr w:type="spellEnd"/>
+      <w:r>
+        <w:t xml:space="preserve"> </w:t>
+      </w:r>
+      <w:proofErr w:type="spellStart"/>
+      <w:r>
+        <w:t>affected</w:t>
+      </w:r>
+      <w:proofErr w:type="spellEnd"/>
+      <w:r>
+        <w:t xml:space="preserve"> </w:t>
+      </w:r>
+      <w:proofErr w:type="spellStart"/>
+      <w:r>
+        <w:t>due</w:t>
+      </w:r>
+      <w:proofErr w:type="spellEnd"/>
+      <w:r>
+        <w:t xml:space="preserve"> </w:t>
+      </w:r>
+      <w:proofErr w:type="spellStart"/>
+      <w:r>
+        <w:t>to</w:t>
+      </w:r>
+      <w:proofErr w:type="spellEnd"/>
+      <w:r>
+        <w:t xml:space="preserve"> </w:t>
+      </w:r>
+      <w:proofErr w:type="spellStart"/>
+      <w:r>
+        <w:t>the</w:t>
+      </w:r>
+      <w:proofErr w:type="spellEnd"/>
+      <w:r>
+        <w:t xml:space="preserve"> </w:t>
+      </w:r>
+      <w:proofErr w:type="spellStart"/>
+      <w:r>
+        <w:t>collision</w:t>
+      </w:r>
+      <w:proofErr w:type="spellEnd"/>
+      <w:r>
+        <w:t xml:space="preserve"> </w:t>
+      </w:r>
+      <w:proofErr w:type="spellStart"/>
+      <w:r>
+        <w:t>with</w:t>
+      </w:r>
+      <w:proofErr w:type="spellEnd"/>
+      <w:r>
+        <w:t xml:space="preserve"> </w:t>
+      </w:r>
+      <w:proofErr w:type="spellStart"/>
+      <w:r>
+        <w:t>the</w:t>
+      </w:r>
+      <w:proofErr w:type="spellEnd"/>
+      <w:r>
+        <w:t xml:space="preserve"> </w:t>
+      </w:r>
+      <w:proofErr w:type="spellStart"/>
+      <w:r>
+        <w:t>obstacles</w:t>
+      </w:r>
+      <w:proofErr w:type="spellEnd"/>
+      <w:r>
+        <w:t xml:space="preserve">’ </w:t>
+      </w:r>
+      <w:proofErr w:type="spellStart"/>
+      <w:r>
+        <w:t>hitbox</w:t>
+      </w:r>
+      <w:proofErr w:type="spellEnd"/>
+      <w:r>
+        <w:t xml:space="preserve"> and </w:t>
+      </w:r>
+      <w:proofErr w:type="spellStart"/>
+      <w:r>
+        <w:t>to</w:t>
+      </w:r>
+      <w:proofErr w:type="spellEnd"/>
+      <w:r>
+        <w:t xml:space="preserve"> </w:t>
+      </w:r>
+      <w:proofErr w:type="spellStart"/>
+      <w:r>
+        <w:t>prevent</w:t>
+      </w:r>
+      <w:proofErr w:type="spellEnd"/>
+      <w:r>
+        <w:t xml:space="preserve"> </w:t>
+      </w:r>
+      <w:proofErr w:type="spellStart"/>
+      <w:r>
+        <w:t>any</w:t>
+      </w:r>
+      <w:proofErr w:type="spellEnd"/>
+      <w:r>
+        <w:t xml:space="preserve"> </w:t>
+      </w:r>
+      <w:proofErr w:type="spellStart"/>
+      <w:r>
+        <w:t>issue</w:t>
+      </w:r>
+      <w:proofErr w:type="spellEnd"/>
+      <w:r>
+        <w:t xml:space="preserve"> </w:t>
+      </w:r>
+      <w:proofErr w:type="spellStart"/>
+      <w:r>
+        <w:t>when</w:t>
+      </w:r>
+      <w:proofErr w:type="spellEnd"/>
+      <w:r>
+        <w:t xml:space="preserve"> </w:t>
+      </w:r>
+      <w:proofErr w:type="spellStart"/>
+      <w:r>
+        <w:t>appearing</w:t>
+      </w:r>
+      <w:proofErr w:type="spellEnd"/>
+      <w:r>
+        <w:t xml:space="preserve"> </w:t>
+      </w:r>
+      <w:proofErr w:type="spellStart"/>
+      <w:r>
+        <w:t>randomly</w:t>
+      </w:r>
+      <w:proofErr w:type="spellEnd"/>
+      <w:r>
+        <w:t xml:space="preserve"> </w:t>
+      </w:r>
+      <w:proofErr w:type="spellStart"/>
+      <w:r>
+        <w:t>down</w:t>
+      </w:r>
+      <w:proofErr w:type="spellEnd"/>
+      <w:r>
+        <w:t xml:space="preserve"> </w:t>
+      </w:r>
+      <w:proofErr w:type="spellStart"/>
+      <w:r>
+        <w:t>the</w:t>
+      </w:r>
+      <w:proofErr w:type="spellEnd"/>
+      <w:r>
+        <w:t xml:space="preserve"> </w:t>
+      </w:r>
+      <w:proofErr w:type="spellStart"/>
+      <w:r>
+        <w:t>lane</w:t>
+      </w:r>
+      <w:proofErr w:type="spellEnd"/>
+    </w:p>
+    <w:p>
+      <w:pPr>
+        <w:rPr>
+          <w:b/>
+          <w:bCs/>
+        </w:rPr>
+      </w:pPr>
+      <w:proofErr w:type="spellStart"/>
+      <w:r>
+        <w:rPr>
+          <w:b/>
+          <w:bCs/>
+        </w:rPr>
+        <w:t>Pre-conditions</w:t>
+      </w:r>
+      <w:proofErr w:type="spellEnd"/>
+    </w:p>
+    <w:p>
+      <w:pPr>
+        <w:pStyle w:val="Prrafodelista"/>
+        <w:numPr>
+          <w:ilvl w:val="0"/>
+          <w:numId w:val="1"/>
+        </w:numPr>
+      </w:pPr>
+      <w:proofErr w:type="spellStart"/>
+      <w:r>
+        <w:t>Prerequisites</w:t>
+      </w:r>
+      <w:proofErr w:type="spellEnd"/>
+      <w:r>
+        <w:t>:</w:t>
+      </w:r>
+    </w:p>
+    <w:p>
+      <w:r>
+        <w:tab/>
+      </w:r>
+      <w:proofErr w:type="spellStart"/>
+      <w:r>
+        <w:t>Game</w:t>
+      </w:r>
+      <w:proofErr w:type="spellEnd"/>
+      <w:r>
+        <w:t xml:space="preserve"> </w:t>
+      </w:r>
+      <w:proofErr w:type="spellStart"/>
+      <w:r>
+        <w:t>is</w:t>
+      </w:r>
+      <w:proofErr w:type="spellEnd"/>
+      <w:r>
+        <w:t xml:space="preserve"> </w:t>
+      </w:r>
+      <w:proofErr w:type="spellStart"/>
+      <w:r>
+        <w:t>installed</w:t>
+      </w:r>
+      <w:proofErr w:type="spellEnd"/>
+      <w:r>
+        <w:t xml:space="preserve"> and running </w:t>
+      </w:r>
+      <w:proofErr w:type="spellStart"/>
+      <w:r>
+        <w:t>succesfully</w:t>
+      </w:r>
+      <w:proofErr w:type="spellEnd"/>
+    </w:p>
+    <w:p>
+      <w:r>
+        <w:tab/>
+      </w:r>
+      <w:proofErr w:type="spellStart"/>
+      <w:r>
+        <w:t>User</w:t>
+      </w:r>
+      <w:proofErr w:type="spellEnd"/>
+      <w:r>
+        <w:t xml:space="preserve"> has </w:t>
+      </w:r>
+      <w:proofErr w:type="spellStart"/>
+      <w:r>
+        <w:t>chosen</w:t>
+      </w:r>
+      <w:proofErr w:type="spellEnd"/>
+      <w:r>
+        <w:t xml:space="preserve"> a </w:t>
+      </w:r>
+      <w:proofErr w:type="spellStart"/>
+      <w:r>
+        <w:t>boat</w:t>
+      </w:r>
+      <w:proofErr w:type="spellEnd"/>
+      <w:r>
+        <w:t xml:space="preserve"> and a </w:t>
+      </w:r>
+      <w:proofErr w:type="spellStart"/>
+      <w:r>
+        <w:t>race</w:t>
+      </w:r>
+      <w:proofErr w:type="spellEnd"/>
+      <w:r>
+        <w:t xml:space="preserve"> </w:t>
+      </w:r>
+      <w:proofErr w:type="spellStart"/>
+      <w:r>
+        <w:t>scenery</w:t>
+      </w:r>
+      <w:proofErr w:type="spellEnd"/>
+    </w:p>
+    <w:p>
+      <w:r>
+        <w:tab/>
+      </w:r>
+      <w:proofErr w:type="spellStart"/>
+      <w:r>
+        <w:t>User</w:t>
+      </w:r>
+      <w:proofErr w:type="spellEnd"/>
+      <w:r>
+        <w:t xml:space="preserve"> </w:t>
+      </w:r>
+      <w:proofErr w:type="spellStart"/>
+      <w:r>
+        <w:t>is</w:t>
+      </w:r>
+      <w:proofErr w:type="spellEnd"/>
+      <w:r>
+        <w:t xml:space="preserve"> </w:t>
+      </w:r>
+      <w:proofErr w:type="spellStart"/>
+      <w:r>
+        <w:t>already</w:t>
+      </w:r>
+      <w:proofErr w:type="spellEnd"/>
+      <w:r>
+        <w:t xml:space="preserve"> </w:t>
+      </w:r>
+      <w:proofErr w:type="spellStart"/>
+      <w:r>
+        <w:t>participating</w:t>
+      </w:r>
+      <w:proofErr w:type="spellEnd"/>
+      <w:r>
+        <w:t xml:space="preserve"> in a </w:t>
+      </w:r>
+      <w:proofErr w:type="spellStart"/>
+      <w:r>
+        <w:t>race</w:t>
+      </w:r>
+      <w:proofErr w:type="spellEnd"/>
+      <w:r>
+        <w:t xml:space="preserve"> (</w:t>
+      </w:r>
+      <w:proofErr w:type="spellStart"/>
+      <w:r>
+        <w:t>the</w:t>
+      </w:r>
+      <w:proofErr w:type="spellEnd"/>
+      <w:r>
+        <w:t xml:space="preserve"> </w:t>
+      </w:r>
+      <w:proofErr w:type="spellStart"/>
+      <w:r>
+        <w:t>dificulty</w:t>
+      </w:r>
+      <w:proofErr w:type="spellEnd"/>
+      <w:r>
+        <w:t xml:space="preserve"> </w:t>
+      </w:r>
+      <w:proofErr w:type="spellStart"/>
+      <w:r>
+        <w:t>level</w:t>
+      </w:r>
+      <w:proofErr w:type="spellEnd"/>
+      <w:r>
+        <w:t xml:space="preserve"> </w:t>
+      </w:r>
+      <w:proofErr w:type="spellStart"/>
+      <w:r>
+        <w:t>does</w:t>
+      </w:r>
+      <w:proofErr w:type="spellEnd"/>
+      <w:r>
+        <w:t xml:space="preserve"> </w:t>
+      </w:r>
+      <w:proofErr w:type="spellStart"/>
+      <w:r>
+        <w:t>not</w:t>
+      </w:r>
+      <w:proofErr w:type="spellEnd"/>
+      <w:r>
+        <w:t xml:space="preserve"> </w:t>
+      </w:r>
+      <w:proofErr w:type="spellStart"/>
+      <w:r>
+        <w:t>affect</w:t>
+      </w:r>
+      <w:proofErr w:type="spellEnd"/>
+      <w:r>
+        <w:t>)</w:t>
+      </w:r>
+    </w:p>
+    <w:p>
+      <w:pPr>
+        <w:pStyle w:val="Prrafodelista"/>
+        <w:numPr>
+          <w:ilvl w:val="0"/>
+          <w:numId w:val="1"/>
+        </w:numPr>
+        <w:rPr>
+          <w:b/>
+          <w:bCs/>
+        </w:rPr>
+      </w:pPr>
+      <w:r>
+        <w:t>Test data:</w:t>
+      </w:r>
+    </w:p>
+    <w:p>
+      <w:pPr>
+        <w:ind w:left="708"/>
+      </w:pPr>
+      <w:proofErr w:type="spellStart"/>
+      <w:r>
+        <w:t>Not</w:t>
+      </w:r>
+      <w:proofErr w:type="spellEnd"/>
+      <w:r>
+        <w:t xml:space="preserve"> aplicable</w:t>
+      </w:r>
+    </w:p>
+    <w:p>
+      <w:pPr>
+        <w:rPr>
+          <w:b/>
+          <w:bCs/>
+        </w:rPr>
+      </w:pPr>
+      <w:r>
+        <w:rPr>
+          <w:b/>
+          <w:bCs/>
+        </w:rPr>
+        <w:t xml:space="preserve">Test </w:t>
+      </w:r>
+      <w:proofErr w:type="spellStart"/>
+      <w:r>
+        <w:rPr>
+          <w:b/>
+          <w:bCs/>
+        </w:rPr>
+        <w:t>steps</w:t>
+      </w:r>
+      <w:proofErr w:type="spellEnd"/>
+    </w:p>
+    <w:p>
+      <w:pPr>
+        <w:pStyle w:val="Prrafodelista"/>
+        <w:numPr>
+          <w:ilvl w:val="0"/>
+          <w:numId w:val="1"/>
+        </w:numPr>
+      </w:pPr>
+      <w:proofErr w:type="spellStart"/>
+      <w:r>
+        <w:t>Steps</w:t>
+      </w:r>
+      <w:proofErr w:type="spellEnd"/>
+      <w:r>
+        <w:t xml:space="preserve"> </w:t>
+      </w:r>
+      <w:proofErr w:type="spellStart"/>
+      <w:r>
+        <w:t>description</w:t>
+      </w:r>
+      <w:proofErr w:type="spellEnd"/>
+      <w:r>
+        <w:t>:</w:t>
+      </w:r>
+    </w:p>
+    <w:p>
+      <w:pPr>
+        <w:pStyle w:val="Prrafodelista"/>
+        <w:ind w:left="1068"/>
+      </w:pPr>
+    </w:p>
+    <w:p>
+      <w:pPr>
+        <w:pStyle w:val="Prrafodelista"/>
+        <w:numPr>
+          <w:ilvl w:val="0"/>
+          <w:numId w:val="4"/>
+        </w:numPr>
+      </w:pPr>
+      <w:proofErr w:type="spellStart"/>
+      <w:r>
+        <w:t>The</w:t>
+      </w:r>
+      <w:proofErr w:type="spellEnd"/>
+      <w:r>
+        <w:t xml:space="preserve"> </w:t>
+      </w:r>
+      <w:proofErr w:type="spellStart"/>
+      <w:r>
+        <w:t>duck</w:t>
+      </w:r>
+      <w:proofErr w:type="spellEnd"/>
+      <w:r>
+        <w:t xml:space="preserve"> </w:t>
+      </w:r>
+      <w:proofErr w:type="spellStart"/>
+      <w:r>
+        <w:t>obstacle</w:t>
+      </w:r>
+      <w:proofErr w:type="spellEnd"/>
+      <w:r>
+        <w:t xml:space="preserve"> </w:t>
+      </w:r>
+      <w:proofErr w:type="spellStart"/>
+      <w:r>
+        <w:t>appears</w:t>
+      </w:r>
+      <w:proofErr w:type="spellEnd"/>
+      <w:r>
+        <w:t xml:space="preserve"> </w:t>
+      </w:r>
+      <w:proofErr w:type="spellStart"/>
+      <w:r>
+        <w:t>randomly</w:t>
+      </w:r>
+      <w:proofErr w:type="spellEnd"/>
+      <w:r>
+        <w:t xml:space="preserve"> </w:t>
+      </w:r>
+      <w:proofErr w:type="spellStart"/>
+      <w:r>
+        <w:t>down</w:t>
+      </w:r>
+      <w:proofErr w:type="spellEnd"/>
+      <w:r>
+        <w:t xml:space="preserve"> </w:t>
+      </w:r>
+      <w:proofErr w:type="spellStart"/>
+      <w:r>
+        <w:t>the</w:t>
+      </w:r>
+      <w:proofErr w:type="spellEnd"/>
+      <w:r>
+        <w:t xml:space="preserve"> </w:t>
+      </w:r>
+      <w:proofErr w:type="spellStart"/>
+      <w:r>
+        <w:t>lane</w:t>
+      </w:r>
+      <w:proofErr w:type="spellEnd"/>
+      <w:r>
+        <w:t xml:space="preserve"> and </w:t>
+      </w:r>
+      <w:proofErr w:type="spellStart"/>
+      <w:r>
+        <w:t>keeps</w:t>
+      </w:r>
+      <w:proofErr w:type="spellEnd"/>
+      <w:r>
+        <w:t xml:space="preserve"> </w:t>
+      </w:r>
+      <w:proofErr w:type="spellStart"/>
+      <w:r>
+        <w:t>moving</w:t>
+      </w:r>
+      <w:proofErr w:type="spellEnd"/>
+      <w:r>
+        <w:t xml:space="preserve"> </w:t>
+      </w:r>
+      <w:proofErr w:type="spellStart"/>
+      <w:r>
+        <w:t>side</w:t>
+      </w:r>
+      <w:proofErr w:type="spellEnd"/>
+      <w:r>
+        <w:t xml:space="preserve"> </w:t>
+      </w:r>
+      <w:proofErr w:type="spellStart"/>
+      <w:r>
+        <w:t>to</w:t>
+      </w:r>
+      <w:proofErr w:type="spellEnd"/>
+      <w:r>
+        <w:t xml:space="preserve"> </w:t>
+      </w:r>
+      <w:proofErr w:type="spellStart"/>
+      <w:r>
+        <w:t>side</w:t>
+      </w:r>
+      <w:proofErr w:type="spellEnd"/>
+      <w:r>
+        <w:t xml:space="preserve"> (</w:t>
+      </w:r>
+      <w:proofErr w:type="spellStart"/>
+      <w:r>
+        <w:t>horizontally</w:t>
+      </w:r>
+      <w:proofErr w:type="spellEnd"/>
+      <w:r>
+        <w:t xml:space="preserve">) </w:t>
+      </w:r>
+      <w:proofErr w:type="spellStart"/>
+      <w:r>
+        <w:t>with</w:t>
+      </w:r>
+      <w:proofErr w:type="spellEnd"/>
+      <w:r>
+        <w:t xml:space="preserve"> </w:t>
+      </w:r>
+      <w:proofErr w:type="spellStart"/>
+      <w:r>
+        <w:t>the</w:t>
+      </w:r>
+      <w:proofErr w:type="spellEnd"/>
+      <w:r>
+        <w:t xml:space="preserve"> </w:t>
+      </w:r>
+      <w:proofErr w:type="spellStart"/>
+      <w:r>
+        <w:t>purpose</w:t>
+      </w:r>
+      <w:proofErr w:type="spellEnd"/>
+      <w:r>
+        <w:t xml:space="preserve"> </w:t>
+      </w:r>
+      <w:proofErr w:type="spellStart"/>
+      <w:r>
+        <w:t>of</w:t>
+      </w:r>
+      <w:proofErr w:type="spellEnd"/>
+      <w:r>
+        <w:t xml:space="preserve"> </w:t>
+      </w:r>
+      <w:proofErr w:type="spellStart"/>
+      <w:r>
+        <w:t>hitting</w:t>
+      </w:r>
+      <w:proofErr w:type="spellEnd"/>
+      <w:r>
+        <w:t xml:space="preserve"> </w:t>
+      </w:r>
+      <w:proofErr w:type="spellStart"/>
+      <w:r>
+        <w:t>the</w:t>
+      </w:r>
+      <w:proofErr w:type="spellEnd"/>
+      <w:r>
+        <w:t xml:space="preserve"> </w:t>
+      </w:r>
+      <w:proofErr w:type="spellStart"/>
+      <w:r>
+        <w:t>boat</w:t>
+      </w:r>
+      <w:proofErr w:type="spellEnd"/>
+      <w:r>
+        <w:t>.</w:t>
+      </w:r>
+    </w:p>
+    <w:p>
+      <w:pPr>
+        <w:pStyle w:val="Prrafodelista"/>
+        <w:numPr>
+          <w:ilvl w:val="0"/>
+          <w:numId w:val="4"/>
+        </w:numPr>
+      </w:pPr>
+      <w:proofErr w:type="spellStart"/>
+      <w:r>
+        <w:t>When</w:t>
+      </w:r>
+      <w:proofErr w:type="spellEnd"/>
+      <w:r>
+        <w:t xml:space="preserve"> </w:t>
+      </w:r>
+      <w:proofErr w:type="spellStart"/>
+      <w:r>
+        <w:t>the</w:t>
+      </w:r>
+      <w:proofErr w:type="spellEnd"/>
+      <w:r>
+        <w:t xml:space="preserve"> </w:t>
+      </w:r>
+      <w:proofErr w:type="spellStart"/>
+      <w:r>
+        <w:t>player’s</w:t>
+      </w:r>
+      <w:proofErr w:type="spellEnd"/>
+      <w:r>
+        <w:t xml:space="preserve"> </w:t>
+      </w:r>
+      <w:proofErr w:type="spellStart"/>
+      <w:r>
+        <w:t>boat</w:t>
+      </w:r>
+      <w:proofErr w:type="spellEnd"/>
+      <w:r>
+        <w:t xml:space="preserve"> </w:t>
+      </w:r>
+      <w:proofErr w:type="spellStart"/>
+      <w:r>
+        <w:t>surpasses</w:t>
+      </w:r>
+      <w:proofErr w:type="spellEnd"/>
+      <w:r>
+        <w:t xml:space="preserve"> </w:t>
+      </w:r>
+      <w:r>
+        <w:t xml:space="preserve">a </w:t>
+      </w:r>
+      <w:proofErr w:type="spellStart"/>
+      <w:r>
+        <w:t>duck</w:t>
+      </w:r>
+      <w:proofErr w:type="spellEnd"/>
+      <w:r>
+        <w:t xml:space="preserve"> </w:t>
+      </w:r>
+      <w:proofErr w:type="spellStart"/>
+      <w:r>
+        <w:t>obstacle’s</w:t>
+      </w:r>
+      <w:proofErr w:type="spellEnd"/>
+      <w:r>
+        <w:t xml:space="preserve"> </w:t>
+      </w:r>
+      <w:proofErr w:type="spellStart"/>
+      <w:r>
+        <w:t>hitbox</w:t>
+      </w:r>
+      <w:proofErr w:type="spellEnd"/>
+      <w:r>
+        <w:t xml:space="preserve">, </w:t>
+      </w:r>
+      <w:proofErr w:type="spellStart"/>
+      <w:r>
+        <w:t>the</w:t>
+      </w:r>
+      <w:proofErr w:type="spellEnd"/>
+      <w:r>
+        <w:t xml:space="preserve"> </w:t>
+      </w:r>
+      <w:proofErr w:type="spellStart"/>
+      <w:r>
+        <w:t>ship</w:t>
+      </w:r>
+      <w:proofErr w:type="spellEnd"/>
+      <w:r>
+        <w:t xml:space="preserve"> loses </w:t>
+      </w:r>
+      <w:proofErr w:type="spellStart"/>
+      <w:r>
+        <w:t>speed</w:t>
+      </w:r>
+      <w:proofErr w:type="spellEnd"/>
+      <w:r>
+        <w:t xml:space="preserve"> and </w:t>
+      </w:r>
+      <w:proofErr w:type="spellStart"/>
+      <w:r>
+        <w:t>the</w:t>
+      </w:r>
+      <w:proofErr w:type="spellEnd"/>
+      <w:r>
+        <w:t xml:space="preserve"> </w:t>
+      </w:r>
+      <w:proofErr w:type="spellStart"/>
+      <w:r>
+        <w:t>remaining</w:t>
+      </w:r>
+      <w:proofErr w:type="spellEnd"/>
+      <w:r>
+        <w:t xml:space="preserve"> </w:t>
+      </w:r>
+      <w:proofErr w:type="spellStart"/>
+      <w:r>
+        <w:t>health</w:t>
+      </w:r>
+      <w:proofErr w:type="spellEnd"/>
+      <w:r>
+        <w:t xml:space="preserve"> </w:t>
+      </w:r>
+      <w:proofErr w:type="spellStart"/>
+      <w:r>
+        <w:t>attribute</w:t>
+      </w:r>
+      <w:proofErr w:type="spellEnd"/>
+      <w:r>
+        <w:t xml:space="preserve"> </w:t>
+      </w:r>
+      <w:proofErr w:type="spellStart"/>
+      <w:r>
+        <w:t>indicated</w:t>
+      </w:r>
+      <w:proofErr w:type="spellEnd"/>
+      <w:r>
+        <w:t xml:space="preserve"> </w:t>
+      </w:r>
+      <w:proofErr w:type="spellStart"/>
+      <w:r>
+        <w:t>with</w:t>
+      </w:r>
+      <w:proofErr w:type="spellEnd"/>
+      <w:r>
+        <w:t xml:space="preserve"> </w:t>
+      </w:r>
+      <w:proofErr w:type="spellStart"/>
+      <w:r>
+        <w:t>the</w:t>
+      </w:r>
+      <w:proofErr w:type="spellEnd"/>
+      <w:r>
+        <w:t xml:space="preserve"> </w:t>
+      </w:r>
+      <w:proofErr w:type="spellStart"/>
+      <w:r>
+        <w:t>health</w:t>
+      </w:r>
+      <w:proofErr w:type="spellEnd"/>
+      <w:r>
+        <w:t xml:space="preserve"> bar </w:t>
+      </w:r>
+      <w:proofErr w:type="spellStart"/>
+      <w:r>
+        <w:t>decreases</w:t>
+      </w:r>
+      <w:proofErr w:type="spellEnd"/>
+      <w:r>
+        <w:t>.</w:t>
+      </w:r>
+    </w:p>
+    <w:p>
+      <w:pPr>
+        <w:pStyle w:val="Prrafodelista"/>
+        <w:numPr>
+          <w:ilvl w:val="0"/>
+          <w:numId w:val="4"/>
+        </w:numPr>
+      </w:pPr>
+      <w:proofErr w:type="spellStart"/>
+      <w:r>
+        <w:lastRenderedPageBreak/>
+        <w:t>The</w:t>
+      </w:r>
+      <w:proofErr w:type="spellEnd"/>
+      <w:r>
+        <w:t xml:space="preserve"> log </w:t>
+      </w:r>
+      <w:proofErr w:type="spellStart"/>
+      <w:r>
+        <w:t>obstacle</w:t>
+      </w:r>
+      <w:proofErr w:type="spellEnd"/>
+      <w:r>
+        <w:t xml:space="preserve"> </w:t>
+      </w:r>
+      <w:proofErr w:type="spellStart"/>
+      <w:r>
+        <w:t>appears</w:t>
+      </w:r>
+      <w:proofErr w:type="spellEnd"/>
+      <w:r>
+        <w:t xml:space="preserve"> </w:t>
+      </w:r>
+      <w:proofErr w:type="spellStart"/>
+      <w:r>
+        <w:t>randomly</w:t>
+      </w:r>
+      <w:proofErr w:type="spellEnd"/>
+      <w:r>
+        <w:t xml:space="preserve"> </w:t>
+      </w:r>
+      <w:proofErr w:type="spellStart"/>
+      <w:r>
+        <w:t>down</w:t>
+      </w:r>
+      <w:proofErr w:type="spellEnd"/>
+      <w:r>
+        <w:t xml:space="preserve"> </w:t>
+      </w:r>
+      <w:proofErr w:type="spellStart"/>
+      <w:r>
+        <w:t>the</w:t>
+      </w:r>
+      <w:proofErr w:type="spellEnd"/>
+      <w:r>
+        <w:t xml:space="preserve"> </w:t>
+      </w:r>
+      <w:proofErr w:type="spellStart"/>
+      <w:r>
+        <w:t>lane</w:t>
+      </w:r>
+      <w:proofErr w:type="spellEnd"/>
+      <w:r>
+        <w:t xml:space="preserve"> and </w:t>
+      </w:r>
+      <w:proofErr w:type="spellStart"/>
+      <w:r>
+        <w:t>remains</w:t>
+      </w:r>
+      <w:proofErr w:type="spellEnd"/>
+      <w:r>
+        <w:t xml:space="preserve"> </w:t>
+      </w:r>
+      <w:proofErr w:type="spellStart"/>
+      <w:r>
+        <w:t>static</w:t>
+      </w:r>
+      <w:proofErr w:type="spellEnd"/>
+      <w:r>
+        <w:t>.</w:t>
+      </w:r>
+    </w:p>
+    <w:p>
+      <w:pPr>
+        <w:pStyle w:val="Prrafodelista"/>
+        <w:numPr>
+          <w:ilvl w:val="0"/>
+          <w:numId w:val="4"/>
+        </w:numPr>
+      </w:pPr>
+      <w:proofErr w:type="spellStart"/>
+      <w:r>
+        <w:t>When</w:t>
+      </w:r>
+      <w:proofErr w:type="spellEnd"/>
+      <w:r>
+        <w:t xml:space="preserve"> t</w:t>
+      </w:r>
+      <w:proofErr w:type="spellStart"/>
+      <w:r>
+        <w:t>he</w:t>
+      </w:r>
+      <w:proofErr w:type="spellEnd"/>
+      <w:r>
+        <w:t xml:space="preserve"> </w:t>
+      </w:r>
+      <w:proofErr w:type="spellStart"/>
+      <w:r>
+        <w:t>player’s</w:t>
+      </w:r>
+      <w:proofErr w:type="spellEnd"/>
+      <w:r>
+        <w:t xml:space="preserve"> </w:t>
+      </w:r>
+      <w:proofErr w:type="spellStart"/>
+      <w:r>
+        <w:t>boat</w:t>
+      </w:r>
+      <w:proofErr w:type="spellEnd"/>
+      <w:r>
+        <w:t xml:space="preserve"> </w:t>
+      </w:r>
+      <w:proofErr w:type="spellStart"/>
+      <w:r>
+        <w:t>surpasses</w:t>
+      </w:r>
+      <w:proofErr w:type="spellEnd"/>
+      <w:r>
+        <w:t xml:space="preserve"> </w:t>
+      </w:r>
+      <w:r>
+        <w:t xml:space="preserve">a log </w:t>
+      </w:r>
+      <w:proofErr w:type="spellStart"/>
+      <w:r>
+        <w:t>obstacle</w:t>
+      </w:r>
+      <w:r>
+        <w:t>’s</w:t>
+      </w:r>
+      <w:proofErr w:type="spellEnd"/>
+      <w:r>
+        <w:t xml:space="preserve"> </w:t>
+      </w:r>
+      <w:proofErr w:type="spellStart"/>
+      <w:r>
+        <w:t>hitbox</w:t>
+      </w:r>
+      <w:proofErr w:type="spellEnd"/>
+      <w:r>
+        <w:t xml:space="preserve">, </w:t>
+      </w:r>
+      <w:proofErr w:type="spellStart"/>
+      <w:r>
+        <w:t>the</w:t>
+      </w:r>
+      <w:proofErr w:type="spellEnd"/>
+      <w:r>
+        <w:t xml:space="preserve"> </w:t>
+      </w:r>
+      <w:proofErr w:type="spellStart"/>
+      <w:r>
+        <w:t>ship</w:t>
+      </w:r>
+      <w:proofErr w:type="spellEnd"/>
+      <w:r>
+        <w:t xml:space="preserve"> loses </w:t>
+      </w:r>
+      <w:proofErr w:type="spellStart"/>
+      <w:r>
+        <w:t>speed</w:t>
+      </w:r>
+      <w:proofErr w:type="spellEnd"/>
+      <w:r>
+        <w:t xml:space="preserve"> and </w:t>
+      </w:r>
+      <w:proofErr w:type="spellStart"/>
+      <w:r>
+        <w:t>the</w:t>
+      </w:r>
+      <w:proofErr w:type="spellEnd"/>
+      <w:r>
+        <w:t xml:space="preserve"> </w:t>
+      </w:r>
+      <w:proofErr w:type="spellStart"/>
+      <w:r>
+        <w:t>remaining</w:t>
+      </w:r>
+      <w:proofErr w:type="spellEnd"/>
+      <w:r>
+        <w:t xml:space="preserve"> </w:t>
+      </w:r>
+      <w:proofErr w:type="spellStart"/>
+      <w:r>
+        <w:t>health</w:t>
+      </w:r>
+      <w:proofErr w:type="spellEnd"/>
+      <w:r>
+        <w:t xml:space="preserve"> </w:t>
+      </w:r>
+      <w:proofErr w:type="spellStart"/>
+      <w:r>
+        <w:t>attribute</w:t>
+      </w:r>
+      <w:proofErr w:type="spellEnd"/>
+      <w:r>
+        <w:t xml:space="preserve"> </w:t>
+      </w:r>
+      <w:proofErr w:type="spellStart"/>
+      <w:r>
+        <w:t>indicated</w:t>
+      </w:r>
+      <w:proofErr w:type="spellEnd"/>
+      <w:r>
+        <w:t xml:space="preserve"> </w:t>
+      </w:r>
+      <w:proofErr w:type="spellStart"/>
+      <w:r>
+        <w:t>with</w:t>
+      </w:r>
+      <w:proofErr w:type="spellEnd"/>
+      <w:r>
+        <w:t xml:space="preserve"> </w:t>
+      </w:r>
+      <w:proofErr w:type="spellStart"/>
+      <w:r>
+        <w:t>the</w:t>
+      </w:r>
+      <w:proofErr w:type="spellEnd"/>
+      <w:r>
+        <w:t xml:space="preserve"> </w:t>
+      </w:r>
+      <w:proofErr w:type="spellStart"/>
+      <w:r>
+        <w:t>health</w:t>
+      </w:r>
+      <w:proofErr w:type="spellEnd"/>
+      <w:r>
+        <w:t xml:space="preserve"> bar </w:t>
+      </w:r>
+      <w:proofErr w:type="spellStart"/>
+      <w:r>
+        <w:t>decreases</w:t>
+      </w:r>
+      <w:proofErr w:type="spellEnd"/>
+      <w:r>
+        <w:t>.</w:t>
+      </w:r>
+    </w:p>
+    <w:p>
+      <w:pPr>
+        <w:pStyle w:val="Prrafodelista"/>
+        <w:numPr>
+          <w:ilvl w:val="0"/>
+          <w:numId w:val="4"/>
+        </w:numPr>
+      </w:pPr>
+      <w:proofErr w:type="spellStart"/>
+      <w:r>
+        <w:t>The</w:t>
+      </w:r>
+      <w:proofErr w:type="spellEnd"/>
+      <w:r>
+        <w:t xml:space="preserve"> </w:t>
+      </w:r>
+      <w:proofErr w:type="spellStart"/>
+      <w:r>
+        <w:t>stone</w:t>
+      </w:r>
+      <w:proofErr w:type="spellEnd"/>
+      <w:r>
+        <w:t xml:space="preserve"> </w:t>
+      </w:r>
+      <w:proofErr w:type="spellStart"/>
+      <w:r>
+        <w:t>obstacle</w:t>
+      </w:r>
+      <w:proofErr w:type="spellEnd"/>
+      <w:r>
+        <w:t xml:space="preserve"> </w:t>
+      </w:r>
+      <w:proofErr w:type="spellStart"/>
+      <w:r>
+        <w:t>appears</w:t>
+      </w:r>
+      <w:proofErr w:type="spellEnd"/>
+      <w:r>
+        <w:t xml:space="preserve"> </w:t>
+      </w:r>
+      <w:proofErr w:type="spellStart"/>
+      <w:r>
+        <w:t>randomly</w:t>
+      </w:r>
+      <w:proofErr w:type="spellEnd"/>
+      <w:r>
+        <w:t xml:space="preserve"> </w:t>
+      </w:r>
+      <w:proofErr w:type="spellStart"/>
+      <w:r>
+        <w:t>down</w:t>
+      </w:r>
+      <w:proofErr w:type="spellEnd"/>
+      <w:r>
+        <w:t xml:space="preserve"> </w:t>
+      </w:r>
+      <w:proofErr w:type="spellStart"/>
+      <w:r>
+        <w:t>the</w:t>
+      </w:r>
+      <w:proofErr w:type="spellEnd"/>
+      <w:r>
+        <w:t xml:space="preserve"> </w:t>
+      </w:r>
+      <w:proofErr w:type="spellStart"/>
+      <w:r>
+        <w:t>lane</w:t>
+      </w:r>
+      <w:proofErr w:type="spellEnd"/>
+      <w:r>
+        <w:t xml:space="preserve"> and </w:t>
+      </w:r>
+      <w:proofErr w:type="spellStart"/>
+      <w:r>
+        <w:t>remains</w:t>
+      </w:r>
+      <w:proofErr w:type="spellEnd"/>
+      <w:r>
+        <w:t xml:space="preserve"> </w:t>
+      </w:r>
+      <w:proofErr w:type="spellStart"/>
+      <w:r>
+        <w:t>static</w:t>
+      </w:r>
+      <w:proofErr w:type="spellEnd"/>
+      <w:r>
+        <w:t>.</w:t>
+      </w:r>
+    </w:p>
+    <w:p>
+      <w:pPr>
+        <w:pStyle w:val="Prrafodelista"/>
+        <w:numPr>
+          <w:ilvl w:val="0"/>
+          <w:numId w:val="4"/>
+        </w:numPr>
+      </w:pPr>
+      <w:proofErr w:type="spellStart"/>
+      <w:r>
+        <w:t>When</w:t>
+      </w:r>
+      <w:proofErr w:type="spellEnd"/>
+      <w:r>
+        <w:t xml:space="preserve"> </w:t>
+      </w:r>
+      <w:proofErr w:type="spellStart"/>
+      <w:r>
+        <w:t>the</w:t>
+      </w:r>
+      <w:proofErr w:type="spellEnd"/>
+      <w:r>
+        <w:t xml:space="preserve"> </w:t>
+      </w:r>
+      <w:proofErr w:type="spellStart"/>
+      <w:r>
+        <w:t>player’s</w:t>
+      </w:r>
+      <w:proofErr w:type="spellEnd"/>
+      <w:r>
+        <w:t xml:space="preserve"> </w:t>
+      </w:r>
+      <w:proofErr w:type="spellStart"/>
+      <w:r>
+        <w:t>boat</w:t>
+      </w:r>
+      <w:proofErr w:type="spellEnd"/>
+      <w:r>
+        <w:t xml:space="preserve"> </w:t>
+      </w:r>
+      <w:proofErr w:type="spellStart"/>
+      <w:r>
+        <w:t>surpasses</w:t>
+      </w:r>
+      <w:proofErr w:type="spellEnd"/>
+      <w:r>
+        <w:t xml:space="preserve"> a </w:t>
+      </w:r>
+      <w:proofErr w:type="spellStart"/>
+      <w:r>
+        <w:t>stone</w:t>
+      </w:r>
+      <w:proofErr w:type="spellEnd"/>
+      <w:r>
+        <w:t xml:space="preserve"> </w:t>
+      </w:r>
+      <w:proofErr w:type="spellStart"/>
+      <w:r>
+        <w:t>obstacle’s</w:t>
+      </w:r>
+      <w:proofErr w:type="spellEnd"/>
+      <w:r>
+        <w:t xml:space="preserve"> </w:t>
+      </w:r>
+      <w:proofErr w:type="spellStart"/>
+      <w:r>
+        <w:t>hitbox</w:t>
+      </w:r>
+      <w:proofErr w:type="spellEnd"/>
+      <w:r>
+        <w:t xml:space="preserve">, </w:t>
+      </w:r>
+      <w:proofErr w:type="spellStart"/>
+      <w:r>
+        <w:t>the</w:t>
+      </w:r>
+      <w:proofErr w:type="spellEnd"/>
+      <w:r>
+        <w:t xml:space="preserve"> </w:t>
+      </w:r>
+      <w:proofErr w:type="spellStart"/>
+      <w:r>
+        <w:t>ship</w:t>
+      </w:r>
+      <w:proofErr w:type="spellEnd"/>
+      <w:r>
+        <w:t xml:space="preserve"> </w:t>
+      </w:r>
+      <w:r>
+        <w:t xml:space="preserve">loses </w:t>
+      </w:r>
+      <w:proofErr w:type="spellStart"/>
+      <w:r>
+        <w:t>speed</w:t>
+      </w:r>
+      <w:proofErr w:type="spellEnd"/>
+      <w:r>
+        <w:t xml:space="preserve"> and </w:t>
+      </w:r>
+      <w:proofErr w:type="spellStart"/>
+      <w:r>
+        <w:t>the</w:t>
+      </w:r>
+      <w:proofErr w:type="spellEnd"/>
+      <w:r>
+        <w:t xml:space="preserve"> </w:t>
+      </w:r>
+      <w:proofErr w:type="spellStart"/>
+      <w:r>
+        <w:t>remaining</w:t>
+      </w:r>
+      <w:proofErr w:type="spellEnd"/>
+      <w:r>
+        <w:t xml:space="preserve"> </w:t>
+      </w:r>
+      <w:proofErr w:type="spellStart"/>
+      <w:r>
+        <w:t>health</w:t>
+      </w:r>
+      <w:proofErr w:type="spellEnd"/>
+      <w:r>
+        <w:t xml:space="preserve"> </w:t>
+      </w:r>
+      <w:proofErr w:type="spellStart"/>
+      <w:r>
+        <w:t>attribute</w:t>
+      </w:r>
+      <w:proofErr w:type="spellEnd"/>
+      <w:r>
+        <w:t xml:space="preserve"> </w:t>
+      </w:r>
+      <w:proofErr w:type="spellStart"/>
+      <w:r>
+        <w:t>indicated</w:t>
+      </w:r>
+      <w:proofErr w:type="spellEnd"/>
+      <w:r>
+        <w:t xml:space="preserve"> </w:t>
+      </w:r>
+      <w:proofErr w:type="spellStart"/>
+      <w:r>
+        <w:t>with</w:t>
+      </w:r>
+      <w:proofErr w:type="spellEnd"/>
+      <w:r>
+        <w:t xml:space="preserve"> </w:t>
+      </w:r>
+      <w:proofErr w:type="spellStart"/>
+      <w:r>
+        <w:t>the</w:t>
+      </w:r>
+      <w:proofErr w:type="spellEnd"/>
+      <w:r>
+        <w:t xml:space="preserve"> </w:t>
+      </w:r>
+      <w:proofErr w:type="spellStart"/>
+      <w:r>
+        <w:t>health</w:t>
+      </w:r>
+      <w:proofErr w:type="spellEnd"/>
+      <w:r>
+        <w:t xml:space="preserve"> bar </w:t>
+      </w:r>
+      <w:proofErr w:type="spellStart"/>
+      <w:r>
+        <w:t>decreases</w:t>
+      </w:r>
+      <w:proofErr w:type="spellEnd"/>
+      <w:r>
+        <w:t>.</w:t>
+      </w:r>
+    </w:p>
+    <w:p>
+      <w:pPr>
+        <w:pStyle w:val="Prrafodelista"/>
+        <w:numPr>
+          <w:ilvl w:val="0"/>
+          <w:numId w:val="4"/>
+        </w:numPr>
+      </w:pPr>
+      <w:proofErr w:type="spellStart"/>
+      <w:r>
+        <w:t>If</w:t>
+      </w:r>
+      <w:proofErr w:type="spellEnd"/>
+      <w:r>
+        <w:t xml:space="preserve"> no</w:t>
+      </w:r>
+      <w:r>
+        <w:t xml:space="preserve"> </w:t>
+      </w:r>
+      <w:proofErr w:type="spellStart"/>
+      <w:r>
+        <w:t>obstacles</w:t>
+      </w:r>
+      <w:proofErr w:type="spellEnd"/>
+      <w:r>
+        <w:t xml:space="preserve">’ </w:t>
+      </w:r>
+      <w:proofErr w:type="spellStart"/>
+      <w:r>
+        <w:t>hitbox</w:t>
+      </w:r>
+      <w:proofErr w:type="spellEnd"/>
+      <w:r>
+        <w:t xml:space="preserve"> </w:t>
+      </w:r>
+      <w:proofErr w:type="spellStart"/>
+      <w:r>
+        <w:t>is</w:t>
+      </w:r>
+      <w:proofErr w:type="spellEnd"/>
+      <w:r>
+        <w:t xml:space="preserve"> </w:t>
+      </w:r>
+      <w:proofErr w:type="spellStart"/>
+      <w:r>
+        <w:t>surpassed</w:t>
+      </w:r>
+      <w:proofErr w:type="spellEnd"/>
+      <w:r>
+        <w:t xml:space="preserve"> </w:t>
+      </w:r>
+      <w:proofErr w:type="spellStart"/>
+      <w:r>
+        <w:t>by</w:t>
+      </w:r>
+      <w:proofErr w:type="spellEnd"/>
+      <w:r>
+        <w:t xml:space="preserve"> </w:t>
+      </w:r>
+      <w:proofErr w:type="spellStart"/>
+      <w:r>
+        <w:t>the</w:t>
+      </w:r>
+      <w:proofErr w:type="spellEnd"/>
+      <w:r>
+        <w:t xml:space="preserve"> </w:t>
+      </w:r>
+      <w:proofErr w:type="spellStart"/>
+      <w:r>
+        <w:t>boat</w:t>
+      </w:r>
+      <w:proofErr w:type="spellEnd"/>
+      <w:r>
+        <w:t xml:space="preserve">, </w:t>
+      </w:r>
+      <w:proofErr w:type="spellStart"/>
+      <w:r>
+        <w:t>the</w:t>
+      </w:r>
+      <w:proofErr w:type="spellEnd"/>
+      <w:r>
+        <w:t xml:space="preserve"> </w:t>
+      </w:r>
+      <w:proofErr w:type="spellStart"/>
+      <w:r>
+        <w:t>player</w:t>
+      </w:r>
+      <w:proofErr w:type="spellEnd"/>
+      <w:r>
+        <w:t xml:space="preserve"> </w:t>
+      </w:r>
+      <w:proofErr w:type="spellStart"/>
+      <w:r>
+        <w:t>will</w:t>
+      </w:r>
+      <w:proofErr w:type="spellEnd"/>
+      <w:r>
+        <w:t xml:space="preserve"> </w:t>
+      </w:r>
+      <w:proofErr w:type="spellStart"/>
+      <w:r>
+        <w:t>not</w:t>
+      </w:r>
+      <w:proofErr w:type="spellEnd"/>
+      <w:r>
+        <w:t xml:space="preserve"> </w:t>
+      </w:r>
+      <w:proofErr w:type="spellStart"/>
+      <w:r>
+        <w:t>have</w:t>
+      </w:r>
+      <w:proofErr w:type="spellEnd"/>
+      <w:r>
+        <w:t xml:space="preserve"> </w:t>
+      </w:r>
+      <w:proofErr w:type="spellStart"/>
+      <w:r>
+        <w:t>any</w:t>
+      </w:r>
+      <w:proofErr w:type="spellEnd"/>
+      <w:r>
+        <w:t xml:space="preserve"> </w:t>
+      </w:r>
+      <w:proofErr w:type="spellStart"/>
+      <w:r>
+        <w:t>dis</w:t>
+      </w:r>
+      <w:r>
+        <w:t>advantage</w:t>
+      </w:r>
+      <w:proofErr w:type="spellEnd"/>
+      <w:r>
+        <w:t xml:space="preserve"> </w:t>
+      </w:r>
+      <w:proofErr w:type="spellStart"/>
+      <w:r>
+        <w:t>regarding</w:t>
+      </w:r>
+      <w:proofErr w:type="spellEnd"/>
+      <w:r>
+        <w:t xml:space="preserve"> </w:t>
+      </w:r>
+      <w:proofErr w:type="spellStart"/>
+      <w:r>
+        <w:t>the</w:t>
+      </w:r>
+      <w:proofErr w:type="spellEnd"/>
+      <w:r>
+        <w:t xml:space="preserve"> </w:t>
+      </w:r>
+      <w:proofErr w:type="spellStart"/>
+      <w:r>
+        <w:t>rivals</w:t>
+      </w:r>
+      <w:proofErr w:type="spellEnd"/>
+      <w:r>
+        <w:t>.</w:t>
+      </w:r>
+    </w:p>
+    <w:p>
+      <w:pPr>
+        <w:rPr>
+          <w:b/>
+          <w:bCs/>
+        </w:rPr>
+      </w:pPr>
+      <w:r>
+        <w:rPr>
+          <w:b/>
+          <w:bCs/>
+        </w:rPr>
+        <w:t xml:space="preserve">Post </w:t>
+      </w:r>
+      <w:proofErr w:type="spellStart"/>
+      <w:r>
+        <w:rPr>
+          <w:b/>
+          <w:bCs/>
+        </w:rPr>
+        <w:t>conditions</w:t>
+      </w:r>
+      <w:proofErr w:type="spellEnd"/>
+    </w:p>
+    <w:p>
+      <w:pPr>
+        <w:pStyle w:val="Prrafodelista"/>
+        <w:numPr>
+          <w:ilvl w:val="0"/>
+          <w:numId w:val="1"/>
+        </w:numPr>
+      </w:pPr>
+      <w:proofErr w:type="spellStart"/>
+      <w:r>
+        <w:t>Expected</w:t>
+      </w:r>
+      <w:proofErr w:type="spellEnd"/>
+      <w:r>
+        <w:t xml:space="preserve"> </w:t>
+      </w:r>
+      <w:proofErr w:type="spellStart"/>
+      <w:r>
+        <w:t>outcome</w:t>
+      </w:r>
+      <w:proofErr w:type="spellEnd"/>
+      <w:r>
+        <w:t>:</w:t>
+      </w:r>
+    </w:p>
+    <w:p>
+      <w:pPr>
+        <w:ind w:left="708"/>
+      </w:pPr>
+      <w:proofErr w:type="spellStart"/>
+      <w:r>
+        <w:t>The</w:t>
+      </w:r>
+      <w:proofErr w:type="spellEnd"/>
+      <w:r>
+        <w:t xml:space="preserve"> </w:t>
+      </w:r>
+      <w:proofErr w:type="spellStart"/>
+      <w:r>
+        <w:t>ship</w:t>
+      </w:r>
+      <w:proofErr w:type="spellEnd"/>
+      <w:r>
+        <w:t xml:space="preserve"> continues </w:t>
+      </w:r>
+      <w:proofErr w:type="spellStart"/>
+      <w:r>
+        <w:t>racing</w:t>
+      </w:r>
+      <w:proofErr w:type="spellEnd"/>
+      <w:r>
+        <w:t xml:space="preserve"> </w:t>
+      </w:r>
+      <w:proofErr w:type="spellStart"/>
+      <w:r>
+        <w:t>against</w:t>
+      </w:r>
+      <w:proofErr w:type="spellEnd"/>
+      <w:r>
+        <w:t xml:space="preserve"> </w:t>
+      </w:r>
+      <w:proofErr w:type="spellStart"/>
+      <w:r>
+        <w:t>the</w:t>
+      </w:r>
+      <w:proofErr w:type="spellEnd"/>
+      <w:r>
+        <w:t xml:space="preserve"> </w:t>
+      </w:r>
+      <w:proofErr w:type="spellStart"/>
+      <w:r>
+        <w:t>rivals</w:t>
+      </w:r>
+      <w:proofErr w:type="spellEnd"/>
+      <w:r>
+        <w:t xml:space="preserve">, </w:t>
+      </w:r>
+      <w:proofErr w:type="spellStart"/>
+      <w:r>
+        <w:t>seeing</w:t>
+      </w:r>
+      <w:proofErr w:type="spellEnd"/>
+      <w:r>
+        <w:t xml:space="preserve"> </w:t>
+      </w:r>
+      <w:proofErr w:type="spellStart"/>
+      <w:r>
+        <w:t>the</w:t>
+      </w:r>
+      <w:proofErr w:type="spellEnd"/>
+      <w:r>
+        <w:t xml:space="preserve"> </w:t>
+      </w:r>
+      <w:proofErr w:type="spellStart"/>
+      <w:r>
+        <w:t>navigation</w:t>
+      </w:r>
+      <w:proofErr w:type="spellEnd"/>
+      <w:r>
+        <w:t xml:space="preserve"> </w:t>
+      </w:r>
+      <w:proofErr w:type="spellStart"/>
+      <w:r>
+        <w:t>penalized</w:t>
+      </w:r>
+      <w:proofErr w:type="spellEnd"/>
+      <w:r>
+        <w:t xml:space="preserve"> in </w:t>
+      </w:r>
+      <w:proofErr w:type="spellStart"/>
+      <w:r>
+        <w:t>the</w:t>
+      </w:r>
+      <w:proofErr w:type="spellEnd"/>
+      <w:r>
+        <w:t xml:space="preserve"> </w:t>
+      </w:r>
+      <w:proofErr w:type="spellStart"/>
+      <w:r>
+        <w:t>event</w:t>
+      </w:r>
+      <w:proofErr w:type="spellEnd"/>
+      <w:r>
+        <w:t xml:space="preserve"> </w:t>
+      </w:r>
+      <w:proofErr w:type="spellStart"/>
+      <w:r>
+        <w:t>of</w:t>
+      </w:r>
+      <w:proofErr w:type="spellEnd"/>
+      <w:r>
+        <w:t xml:space="preserve"> a </w:t>
+      </w:r>
+      <w:proofErr w:type="spellStart"/>
+      <w:r>
+        <w:t>collision</w:t>
+      </w:r>
+      <w:proofErr w:type="spellEnd"/>
+      <w:r>
+        <w:t xml:space="preserve"> </w:t>
+      </w:r>
+      <w:proofErr w:type="spellStart"/>
+      <w:r>
+        <w:t>with</w:t>
+      </w:r>
+      <w:proofErr w:type="spellEnd"/>
+      <w:r>
+        <w:t xml:space="preserve"> </w:t>
+      </w:r>
+      <w:proofErr w:type="spellStart"/>
+      <w:r>
+        <w:t>any</w:t>
+      </w:r>
+      <w:proofErr w:type="spellEnd"/>
+      <w:r>
+        <w:t xml:space="preserve"> </w:t>
+      </w:r>
+      <w:proofErr w:type="spellStart"/>
+      <w:r>
+        <w:t>of</w:t>
+      </w:r>
+      <w:proofErr w:type="spellEnd"/>
+      <w:r>
+        <w:t xml:space="preserve"> </w:t>
+      </w:r>
+      <w:proofErr w:type="spellStart"/>
+      <w:r>
+        <w:t>the</w:t>
+      </w:r>
+      <w:proofErr w:type="spellEnd"/>
+      <w:r>
+        <w:t xml:space="preserve"> </w:t>
+      </w:r>
+      <w:proofErr w:type="spellStart"/>
+      <w:r>
+        <w:t>obstacles</w:t>
+      </w:r>
+      <w:proofErr w:type="spellEnd"/>
+      <w:r>
+        <w:t xml:space="preserve"> and </w:t>
+      </w:r>
+      <w:proofErr w:type="spellStart"/>
+      <w:r>
+        <w:t>not</w:t>
+      </w:r>
+      <w:proofErr w:type="spellEnd"/>
+      <w:r>
+        <w:t xml:space="preserve"> in </w:t>
+      </w:r>
+      <w:proofErr w:type="spellStart"/>
+      <w:r>
+        <w:t>any</w:t>
+      </w:r>
+      <w:proofErr w:type="spellEnd"/>
+      <w:r>
+        <w:t xml:space="preserve"> </w:t>
+      </w:r>
+      <w:proofErr w:type="spellStart"/>
+      <w:r>
+        <w:t>other</w:t>
+      </w:r>
+      <w:proofErr w:type="spellEnd"/>
+      <w:r>
+        <w:t xml:space="preserve"> case.</w:t>
+      </w:r>
+    </w:p>
+    <w:p>
+      <w:pPr>
+        <w:pStyle w:val="Prrafodelista"/>
+        <w:numPr>
+          <w:ilvl w:val="0"/>
+          <w:numId w:val="1"/>
+        </w:numPr>
+      </w:pPr>
+      <w:proofErr w:type="spellStart"/>
+      <w:r>
+        <w:t>Cleanup</w:t>
+      </w:r>
+      <w:proofErr w:type="spellEnd"/>
+      <w:r>
+        <w:t>:</w:t>
+      </w:r>
+    </w:p>
+    <w:p>
+      <w:pPr>
+        <w:ind w:left="708"/>
+      </w:pPr>
+      <w:proofErr w:type="spellStart"/>
+      <w:r>
+        <w:t>Not</w:t>
+      </w:r>
+      <w:proofErr w:type="spellEnd"/>
+      <w:r>
+        <w:t xml:space="preserve"> </w:t>
+      </w:r>
+      <w:proofErr w:type="spellStart"/>
+      <w:r>
+        <w:t>applicable</w:t>
+      </w:r>
+      <w:proofErr w:type="spellEnd"/>
+    </w:p>
+    <w:p>
+      <w:pPr>
+        <w:rPr>
+          <w:b/>
+          <w:bCs/>
+        </w:rPr>
+      </w:pPr>
+      <w:r>
+        <w:rPr>
+          <w:b/>
+          <w:bCs/>
+        </w:rPr>
+        <w:t>Notes</w:t>
+      </w:r>
+    </w:p>
+    <w:p>
+      <w:proofErr w:type="spellStart"/>
+      <w:r>
+        <w:t>Each</w:t>
+      </w:r>
+      <w:proofErr w:type="spellEnd"/>
+      <w:r>
+        <w:t xml:space="preserve"> </w:t>
+      </w:r>
+      <w:proofErr w:type="spellStart"/>
+      <w:r>
+        <w:t>obstacle</w:t>
+      </w:r>
+      <w:proofErr w:type="spellEnd"/>
+      <w:r>
+        <w:t xml:space="preserve"> </w:t>
+      </w:r>
+      <w:proofErr w:type="spellStart"/>
+      <w:r>
+        <w:t>will</w:t>
+      </w:r>
+      <w:proofErr w:type="spellEnd"/>
+      <w:r>
+        <w:t xml:space="preserve"> cause a </w:t>
+      </w:r>
+      <w:proofErr w:type="spellStart"/>
+      <w:r>
+        <w:t>different</w:t>
+      </w:r>
+      <w:proofErr w:type="spellEnd"/>
+      <w:r>
+        <w:t xml:space="preserve"> </w:t>
+      </w:r>
+      <w:proofErr w:type="spellStart"/>
+      <w:r>
+        <w:t>amount</w:t>
+      </w:r>
+      <w:proofErr w:type="spellEnd"/>
+      <w:r>
+        <w:t xml:space="preserve"> </w:t>
+      </w:r>
+      <w:proofErr w:type="spellStart"/>
+      <w:r>
+        <w:t>of</w:t>
+      </w:r>
+      <w:proofErr w:type="spellEnd"/>
+      <w:r>
+        <w:t xml:space="preserve"> </w:t>
+      </w:r>
+      <w:proofErr w:type="spellStart"/>
+      <w:r>
+        <w:t>damage</w:t>
+      </w:r>
+      <w:proofErr w:type="spellEnd"/>
+      <w:r>
+        <w:t xml:space="preserve"> </w:t>
+      </w:r>
+      <w:proofErr w:type="spellStart"/>
+      <w:r>
+        <w:t>regarding</w:t>
+      </w:r>
+      <w:proofErr w:type="spellEnd"/>
+      <w:r>
+        <w:t xml:space="preserve"> </w:t>
+      </w:r>
+      <w:proofErr w:type="spellStart"/>
+      <w:r>
+        <w:t>his</w:t>
+      </w:r>
+      <w:proofErr w:type="spellEnd"/>
+      <w:r>
+        <w:t xml:space="preserve"> </w:t>
+      </w:r>
+      <w:proofErr w:type="spellStart"/>
+      <w:r>
+        <w:t>size</w:t>
+      </w:r>
+      <w:proofErr w:type="spellEnd"/>
+      <w:r>
+        <w:t xml:space="preserve">, </w:t>
+      </w:r>
+      <w:proofErr w:type="spellStart"/>
+      <w:r>
+        <w:t>being</w:t>
+      </w:r>
+      <w:proofErr w:type="spellEnd"/>
+      <w:r>
+        <w:t xml:space="preserve"> </w:t>
+      </w:r>
+      <w:proofErr w:type="spellStart"/>
+      <w:r>
+        <w:t>the</w:t>
+      </w:r>
+      <w:proofErr w:type="spellEnd"/>
+      <w:r>
+        <w:t xml:space="preserve"> log </w:t>
+      </w:r>
+      <w:proofErr w:type="spellStart"/>
+      <w:r>
+        <w:t>the</w:t>
+      </w:r>
+      <w:proofErr w:type="spellEnd"/>
+      <w:r>
+        <w:t xml:space="preserve"> </w:t>
+      </w:r>
+      <w:proofErr w:type="spellStart"/>
+      <w:r>
+        <w:t>heavier</w:t>
+      </w:r>
+      <w:proofErr w:type="spellEnd"/>
+      <w:r>
+        <w:t xml:space="preserve"> </w:t>
+      </w:r>
+      <w:proofErr w:type="spellStart"/>
+      <w:r>
+        <w:t>one</w:t>
+      </w:r>
+      <w:proofErr w:type="spellEnd"/>
+      <w:r>
+        <w:t xml:space="preserve">. </w:t>
+      </w:r>
+      <w:proofErr w:type="spellStart"/>
+      <w:r>
+        <w:t>Regarding</w:t>
+      </w:r>
+      <w:proofErr w:type="spellEnd"/>
+      <w:r>
+        <w:t xml:space="preserve"> </w:t>
+      </w:r>
+      <w:proofErr w:type="spellStart"/>
+      <w:r>
+        <w:t>the</w:t>
+      </w:r>
+      <w:proofErr w:type="spellEnd"/>
+      <w:r>
+        <w:t xml:space="preserve"> </w:t>
+      </w:r>
+      <w:proofErr w:type="spellStart"/>
+      <w:r>
+        <w:t>slowing</w:t>
+      </w:r>
+      <w:proofErr w:type="spellEnd"/>
+      <w:r>
+        <w:t xml:space="preserve"> </w:t>
+      </w:r>
+      <w:proofErr w:type="spellStart"/>
+      <w:r>
+        <w:t>down</w:t>
+      </w:r>
+      <w:proofErr w:type="spellEnd"/>
+      <w:r>
+        <w:t xml:space="preserve"> </w:t>
+      </w:r>
+      <w:proofErr w:type="spellStart"/>
+      <w:r>
+        <w:t>effect</w:t>
+      </w:r>
+      <w:proofErr w:type="spellEnd"/>
+      <w:r>
+        <w:t xml:space="preserve">, </w:t>
+      </w:r>
+      <w:proofErr w:type="spellStart"/>
+      <w:r>
+        <w:t>they</w:t>
+      </w:r>
+      <w:proofErr w:type="spellEnd"/>
+      <w:r>
+        <w:t xml:space="preserve"> </w:t>
+      </w:r>
+      <w:proofErr w:type="spellStart"/>
+      <w:r>
+        <w:t>all</w:t>
+      </w:r>
+      <w:proofErr w:type="spellEnd"/>
+      <w:r>
+        <w:t xml:space="preserve"> </w:t>
+      </w:r>
+      <w:proofErr w:type="spellStart"/>
+      <w:r>
+        <w:t>act</w:t>
+      </w:r>
+      <w:proofErr w:type="spellEnd"/>
+      <w:r>
+        <w:t xml:space="preserve"> in </w:t>
+      </w:r>
+      <w:proofErr w:type="spellStart"/>
+      <w:r>
+        <w:t>the</w:t>
+      </w:r>
+      <w:proofErr w:type="spellEnd"/>
+      <w:r>
+        <w:t xml:space="preserve"> </w:t>
+      </w:r>
+      <w:proofErr w:type="spellStart"/>
+      <w:r>
+        <w:t>same</w:t>
+      </w:r>
+      <w:proofErr w:type="spellEnd"/>
+      <w:r>
+        <w:t xml:space="preserve"> </w:t>
+      </w:r>
+      <w:proofErr w:type="spellStart"/>
+      <w:r>
+        <w:t>way</w:t>
+      </w:r>
+      <w:proofErr w:type="spellEnd"/>
+      <w:r>
+        <w:t>.</w:t>
+      </w:r>
+    </w:p>
     <w:sectPr>
       <w:pgSz w:w="11906" w:h="16838"/>
       <w:pgMar w:top="1417" w:right="1701" w:bottom="1417" w:left="1701" w:header="708" w:footer="708" w:gutter="0"/>
@@ -3577,6 +5980,95 @@
 <file path=word/numbering.xml><?xml version="1.0" encoding="utf-8"?>
 <w:numbering xmlns:wpc="http://schemas.microsoft.com/office/word/2010/wordprocessingCanvas" xmlns:cx="http://schemas.microsoft.com/office/drawing/2014/chartex" xmlns:cx1="http://schemas.microsoft.com/office/drawing/2015/9/8/chartex" xmlns:cx2="http://schemas.microsoft.com/office/drawing/2015/10/21/chartex" xmlns:cx3="http://schemas.microsoft.com/office/drawing/2016/5/9/chartex" xmlns:cx4="http://schemas.microsoft.com/office/drawing/2016/5/10/chartex" xmlns:cx5="http://schemas.microsoft.com/office/drawing/2016/5/11/chartex" xmlns:cx6="http://schemas.microsoft.com/office/drawing/2016/5/12/chartex" xmlns:cx7="http://schemas.microsoft.com/office/drawing/2016/5/13/chartex" xmlns:cx8="http://schemas.microsoft.com/office/drawing/2016/5/14/chartex" xmlns:mc="http://schemas.openxmlformats.org/markup-compatibility/2006" xmlns:aink="http://schemas.microsoft.com/office/drawing/2016/ink" xmlns:am3d="http://schemas.microsoft.com/office/drawing/2017/model3d" xmlns:o="urn:schemas-microsoft-com:office:office" xmlns:oel="http://schemas.microsoft.com/office/2019/extlst" xmlns:r="http://schemas.openxmlformats.org/officeDocument/2006/relationships" xmlns:m="http://schemas.openxmlformats.org/officeDocument/2006/math" xmlns:v="urn:schemas-microsoft-com:vml" xmlns:wp14="http://schemas.microsoft.com/office/word/2010/wordprocessingDrawing" xmlns:wp="http://schemas.openxmlformats.org/drawingml/2006/wordprocessingDrawing" xmlns:w10="urn:schemas-microsoft-com:office:word" xmlns:w="http://schemas.openxmlformats.org/wordprocessingml/2006/main" xmlns:w14="http://schemas.microsoft.com/office/word/2010/wordml" xmlns:w15="http://schemas.microsoft.com/office/word/2012/wordml" xmlns:w16cex="http://schemas.microsoft.com/office/word/2018/wordml/cex" xmlns:w16cid="http://schemas.microsoft.com/office/word/2016/wordml/cid" xmlns:w16="http://schemas.microsoft.com/office/word/2018/wordml" xmlns:w16sdtdh="http://schemas.microsoft.com/office/word/2020/wordml/sdtdatahash" xmlns:w16se="http://schemas.microsoft.com/office/word/2015/wordml/symex" xmlns:wpg="http://schemas.microsoft.com/office/word/2010/wordprocessingGroup" xmlns:wpi="http://schemas.microsoft.com/office/word/2010/wordprocessingInk" xmlns:wne="http://schemas.microsoft.com/office/word/2006/wordml" xmlns:wps="http://schemas.microsoft.com/office/word/2010/wordprocessingShape" mc:Ignorable="w14 w15 w16se w16cid w16 w16cex w16sdtdh wp14">
   <w:abstractNum w:abstractNumId="0" w15:restartNumberingAfterBreak="0">
+    <w:nsid w:val="18633A5F"/>
+    <w:multiLevelType w:val="hybridMultilevel"/>
+    <w:tmpl w:val="5052BEE8"/>
+    <w:lvl w:ilvl="0" w:tplc="78780DB6">
+      <w:start w:val="1"/>
+      <w:numFmt w:val="decimal"/>
+      <w:lvlText w:val="%1."/>
+      <w:lvlJc w:val="left"/>
+      <w:pPr>
+        <w:ind w:left="1068" w:hanging="360"/>
+      </w:pPr>
+      <w:rPr>
+        <w:rFonts w:hint="default"/>
+      </w:rPr>
+    </w:lvl>
+    <w:lvl w:ilvl="1" w:tplc="0C0A0019" w:tentative="1">
+      <w:start w:val="1"/>
+      <w:numFmt w:val="lowerLetter"/>
+      <w:lvlText w:val="%2."/>
+      <w:lvlJc w:val="left"/>
+      <w:pPr>
+        <w:ind w:left="1788" w:hanging="360"/>
+      </w:pPr>
+    </w:lvl>
+    <w:lvl w:ilvl="2" w:tplc="0C0A001B" w:tentative="1">
+      <w:start w:val="1"/>
+      <w:numFmt w:val="lowerRoman"/>
+      <w:lvlText w:val="%3."/>
+      <w:lvlJc w:val="right"/>
+      <w:pPr>
+        <w:ind w:left="2508" w:hanging="180"/>
+      </w:pPr>
+    </w:lvl>
+    <w:lvl w:ilvl="3" w:tplc="0C0A000F" w:tentative="1">
+      <w:start w:val="1"/>
+      <w:numFmt w:val="decimal"/>
+      <w:lvlText w:val="%4."/>
+      <w:lvlJc w:val="left"/>
+      <w:pPr>
+        <w:ind w:left="3228" w:hanging="360"/>
+      </w:pPr>
+    </w:lvl>
+    <w:lvl w:ilvl="4" w:tplc="0C0A0019" w:tentative="1">
+      <w:start w:val="1"/>
+      <w:numFmt w:val="lowerLetter"/>
+      <w:lvlText w:val="%5."/>
+      <w:lvlJc w:val="left"/>
+      <w:pPr>
+        <w:ind w:left="3948" w:hanging="360"/>
+      </w:pPr>
+    </w:lvl>
+    <w:lvl w:ilvl="5" w:tplc="0C0A001B" w:tentative="1">
+      <w:start w:val="1"/>
+      <w:numFmt w:val="lowerRoman"/>
+      <w:lvlText w:val="%6."/>
+      <w:lvlJc w:val="right"/>
+      <w:pPr>
+        <w:ind w:left="4668" w:hanging="180"/>
+      </w:pPr>
+    </w:lvl>
+    <w:lvl w:ilvl="6" w:tplc="0C0A000F" w:tentative="1">
+      <w:start w:val="1"/>
+      <w:numFmt w:val="decimal"/>
+      <w:lvlText w:val="%7."/>
+      <w:lvlJc w:val="left"/>
+      <w:pPr>
+        <w:ind w:left="5388" w:hanging="360"/>
+      </w:pPr>
+    </w:lvl>
+    <w:lvl w:ilvl="7" w:tplc="0C0A0019" w:tentative="1">
+      <w:start w:val="1"/>
+      <w:numFmt w:val="lowerLetter"/>
+      <w:lvlText w:val="%8."/>
+      <w:lvlJc w:val="left"/>
+      <w:pPr>
+        <w:ind w:left="6108" w:hanging="360"/>
+      </w:pPr>
+    </w:lvl>
+    <w:lvl w:ilvl="8" w:tplc="0C0A001B" w:tentative="1">
+      <w:start w:val="1"/>
+      <w:numFmt w:val="lowerRoman"/>
+      <w:lvlText w:val="%9."/>
+      <w:lvlJc w:val="right"/>
+      <w:pPr>
+        <w:ind w:left="6828" w:hanging="180"/>
+      </w:pPr>
+    </w:lvl>
+  </w:abstractNum>
+  <w:abstractNum w:abstractNumId="1" w15:restartNumberingAfterBreak="0">
     <w:nsid w:val="1F554788"/>
     <w:multiLevelType w:val="hybridMultilevel"/>
     <w:tmpl w:val="4782A852"/>
@@ -3689,7 +6181,7 @@
       </w:rPr>
     </w:lvl>
   </w:abstractNum>
-  <w:abstractNum w:abstractNumId="1" w15:restartNumberingAfterBreak="0">
+  <w:abstractNum w:abstractNumId="2" w15:restartNumberingAfterBreak="0">
     <w:nsid w:val="357F7F3D"/>
     <w:multiLevelType w:val="hybridMultilevel"/>
     <w:tmpl w:val="0C58E8C6"/>
@@ -3778,7 +6270,7 @@
       </w:pPr>
     </w:lvl>
   </w:abstractNum>
-  <w:abstractNum w:abstractNumId="2" w15:restartNumberingAfterBreak="0">
+  <w:abstractNum w:abstractNumId="3" w15:restartNumberingAfterBreak="0">
     <w:nsid w:val="4E1C3F05"/>
     <w:multiLevelType w:val="hybridMultilevel"/>
     <w:tmpl w:val="B3DEC26E"/>
@@ -3868,13 +6360,16 @@
     </w:lvl>
   </w:abstractNum>
   <w:num w:numId="1" w16cid:durableId="53281437">
-    <w:abstractNumId w:val="0"/>
+    <w:abstractNumId w:val="1"/>
   </w:num>
   <w:num w:numId="2" w16cid:durableId="1226451029">
-    <w:abstractNumId w:val="1"/>
+    <w:abstractNumId w:val="2"/>
   </w:num>
   <w:num w:numId="3" w16cid:durableId="986665545">
-    <w:abstractNumId w:val="2"/>
+    <w:abstractNumId w:val="3"/>
+  </w:num>
+  <w:num w:numId="4" w16cid:durableId="1820069446">
+    <w:abstractNumId w:val="0"/>
   </w:num>
 </w:numbering>
 </file>

</xml_diff>